<commit_message>
HTML First Row Blank #213
</commit_message>
<xml_diff>
--- a/tests/testthat/docx/test11.docx
+++ b/tests/testthat/docx/test11.docx
@@ -25,7 +25,7 @@
       </w:tblGrid>
       <w:tr>
         <w:trPr>
-          <w:trHeight w:hRule="exact" w:val="262"/>
+          <w:trHeight w:hRule="exact" w:val="252"/>
         </w:trPr>
         <w:tc>
           <w:p>
@@ -41,7 +41,7 @@
       </w:tr>
       <w:tr>
         <w:trPr>
-          <w:trHeight w:hRule="exact" w:val="262"/>
+          <w:trHeight w:hRule="exact" w:val="252"/>
         </w:trPr>
         <w:tc>
           <w:p>
@@ -57,7 +57,7 @@
       </w:tr>
       <w:tr>
         <w:trPr>
-          <w:trHeight w:hRule="exact" w:val="262"/>
+          <w:trHeight w:hRule="exact" w:val="252"/>
         </w:trPr>
         <w:tc>
           <w:p>
@@ -151,7 +151,7 @@
     </w:p>
     <w:p>
       <w:pPr>
-        <w:spacing w:after="0" w:line="245" w:lineRule="auto"/>
+        <w:spacing w:after="8" w:line="260" w:lineRule="auto"/>
         <w:contextualSpacing/>
         <w:rPr>
           <w:sz w:val="20"/>
@@ -160,7 +160,7 @@
     </w:p>
     <w:p>
       <w:pPr>
-        <w:spacing w:after="0" w:line="245" w:lineRule="auto"/>
+        <w:spacing w:after="8" w:line="260" w:lineRule="auto"/>
         <w:contextualSpacing/>
         <w:rPr>
           <w:sz w:val="20"/>
@@ -169,7 +169,7 @@
     </w:p>
     <w:p>
       <w:pPr>
-        <w:spacing w:after="0" w:line="245" w:lineRule="auto"/>
+        <w:spacing w:after="8" w:line="260" w:lineRule="auto"/>
         <w:contextualSpacing/>
         <w:rPr>
           <w:sz w:val="20"/>
@@ -178,7 +178,7 @@
     </w:p>
     <w:p>
       <w:pPr>
-        <w:spacing w:after="0" w:line="245" w:lineRule="auto"/>
+        <w:spacing w:after="8" w:line="260" w:lineRule="auto"/>
         <w:contextualSpacing/>
         <w:rPr>
           <w:sz w:val="20"/>
@@ -187,7 +187,7 @@
     </w:p>
     <w:p>
       <w:pPr>
-        <w:spacing w:after="0" w:line="245" w:lineRule="auto"/>
+        <w:spacing w:after="8" w:line="260" w:lineRule="auto"/>
         <w:contextualSpacing/>
         <w:rPr>
           <w:sz w:val="20"/>
@@ -196,7 +196,7 @@
     </w:p>
     <w:p>
       <w:pPr>
-        <w:spacing w:after="0" w:line="245" w:lineRule="auto"/>
+        <w:spacing w:after="8" w:line="260" w:lineRule="auto"/>
         <w:contextualSpacing/>
         <w:rPr>
           <w:sz w:val="20"/>
@@ -205,7 +205,7 @@
     </w:p>
     <w:p>
       <w:pPr>
-        <w:spacing w:after="0" w:line="245" w:lineRule="auto"/>
+        <w:spacing w:after="8" w:line="260" w:lineRule="auto"/>
         <w:contextualSpacing/>
         <w:rPr>
           <w:sz w:val="20"/>
@@ -227,7 +227,7 @@
       </w:tblGrid>
       <w:tr>
         <w:trPr>
-          <w:trHeight w:hRule="exact" w:val="262"/>
+          <w:trHeight w:hRule="exact" w:val="252"/>
         </w:trPr>
         <w:tc>
           <w:p>
@@ -239,7 +239,7 @@
       </w:tr>
       <w:tr>
         <w:trPr>
-          <w:trHeight w:hRule="exact" w:val="262"/>
+          <w:trHeight w:hRule="exact" w:val="252"/>
         </w:trPr>
         <w:tc>
           <w:p>
@@ -305,7 +305,7 @@
     </w:tblGrid>
     <w:tr>
       <w:trPr>
-        <w:trHeight w:hRule="exact" w:val="262"/>
+        <w:trHeight w:hRule="exact" w:val="252"/>
       </w:trPr>
       <w:tc>
         <w:tcPr>
@@ -428,7 +428,7 @@
     </w:tblGrid>
     <w:tr>
       <w:trPr>
-        <w:trHeight w:hRule="exact" w:val="262"/>
+        <w:trHeight w:hRule="exact" w:val="252"/>
       </w:trPr>
       <w:tc>
         <w:tcPr>

</xml_diff>